<commit_message>
Updated project and user statistics
</commit_message>
<xml_diff>
--- a/backend/BAHelper.API/LocalFiles/Тестовий документ.docx
+++ b/backend/BAHelper.API/LocalFiles/Тестовий документ.docx
@@ -100,7 +100,7 @@
         <w:rPr>
           <w:sz w:val="28"/>
         </w:rPr>
-        <w:t xml:space="preserve">Тестова ціль</w:t>
+        <w:t xml:space="preserve">Це проект для тесту</w:t>
       </w:r>
     </w:p>
     <w:p>
@@ -212,7 +212,89 @@
               <w:rPr>
                 <w:sz w:val="22"/>
               </w:rPr>
-              <w:t xml:space="preserve">Означення 1</w:t>
+              <w:t xml:space="preserve">Значення 1</w:t>
+            </w:r>
+          </w:p>
+        </w:tc>
+      </w:tr>
+      <w:tr>
+        <w:trPr>
+          <w:trHeight w:val="400"/>
+        </w:trPr>
+        <w:tc>
+          <w:tcPr>
+            <w:tcW w:w="4953" w:type="dxa"/>
+            <w:tcBorders/>
+            <w:vAlign w:val="center"/>
+          </w:tcPr>
+          <w:p>
+            <w:pPr>
+              <w:jc w:val="center"/>
+            </w:pPr>
+            <w:r>
+              <w:rPr>
+                <w:sz w:val="22"/>
+              </w:rPr>
+              <w:t xml:space="preserve">Термін 2</w:t>
+            </w:r>
+          </w:p>
+        </w:tc>
+        <w:tc>
+          <w:tcPr>
+            <w:tcW w:w="4953" w:type="dxa"/>
+            <w:tcBorders/>
+            <w:vAlign w:val="center"/>
+          </w:tcPr>
+          <w:p>
+            <w:pPr>
+              <w:jc w:val="center"/>
+            </w:pPr>
+            <w:r>
+              <w:rPr>
+                <w:sz w:val="22"/>
+              </w:rPr>
+              <w:t xml:space="preserve">Значення 2</w:t>
+            </w:r>
+          </w:p>
+        </w:tc>
+      </w:tr>
+      <w:tr>
+        <w:trPr>
+          <w:trHeight w:val="400"/>
+        </w:trPr>
+        <w:tc>
+          <w:tcPr>
+            <w:tcW w:w="4953" w:type="dxa"/>
+            <w:tcBorders/>
+            <w:vAlign w:val="center"/>
+          </w:tcPr>
+          <w:p>
+            <w:pPr>
+              <w:jc w:val="center"/>
+            </w:pPr>
+            <w:r>
+              <w:rPr>
+                <w:sz w:val="22"/>
+              </w:rPr>
+              <w:t xml:space="preserve">Термін 3</w:t>
+            </w:r>
+          </w:p>
+        </w:tc>
+        <w:tc>
+          <w:tcPr>
+            <w:tcW w:w="4953" w:type="dxa"/>
+            <w:tcBorders/>
+            <w:vAlign w:val="center"/>
+          </w:tcPr>
+          <w:p>
+            <w:pPr>
+              <w:jc w:val="center"/>
+            </w:pPr>
+            <w:r>
+              <w:rPr>
+                <w:sz w:val="22"/>
+              </w:rPr>
+              <w:t xml:space="preserve">Значення 3</w:t>
             </w:r>
           </w:p>
         </w:tc>

</xml_diff>

<commit_message>
Added user stories to document
</commit_message>
<xml_diff>
--- a/backend/BAHelper.API/LocalFiles/Тестовий документ.docx
+++ b/backend/BAHelper.API/LocalFiles/Тестовий документ.docx
@@ -75,7 +75,7 @@
         <w:rPr>
           <w:sz w:val="28"/>
         </w:rPr>
-        <w:t xml:space="preserve">3. Functional requirements (Use cases)</w:t>
+        <w:t xml:space="preserve">3. User stories (Use cases)</w:t>
       </w:r>
     </w:p>
     <w:p>
@@ -299,6 +299,47 @@
           </w:p>
         </w:tc>
       </w:tr>
+      <w:tr>
+        <w:trPr>
+          <w:trHeight w:val="400"/>
+        </w:trPr>
+        <w:tc>
+          <w:tcPr>
+            <w:tcW w:w="4953" w:type="dxa"/>
+            <w:tcBorders/>
+            <w:vAlign w:val="center"/>
+          </w:tcPr>
+          <w:p>
+            <w:pPr>
+              <w:jc w:val="center"/>
+            </w:pPr>
+            <w:r>
+              <w:rPr>
+                <w:sz w:val="22"/>
+              </w:rPr>
+              <w:t xml:space="preserve">4</w:t>
+            </w:r>
+          </w:p>
+        </w:tc>
+        <w:tc>
+          <w:tcPr>
+            <w:tcW w:w="4953" w:type="dxa"/>
+            <w:tcBorders/>
+            <w:vAlign w:val="center"/>
+          </w:tcPr>
+          <w:p>
+            <w:pPr>
+              <w:jc w:val="center"/>
+            </w:pPr>
+            <w:r>
+              <w:rPr>
+                <w:sz w:val="22"/>
+              </w:rPr>
+              <w:t xml:space="preserve">4</w:t>
+            </w:r>
+          </w:p>
+        </w:tc>
+      </w:tr>
     </w:tbl>
     <w:p>
       <w:pPr>
@@ -310,11 +351,187 @@
     </w:p>
     <w:p>
       <w:pPr>
+        <w:spacing w:after="200" w:afterAutospacing="0"/>
         <w:jc w:val="center"/>
       </w:pPr>
       <w:r>
-        <w:rPr/>
-        <w:t xml:space="preserve">Functional requirements</w:t>
+        <w:rPr>
+          <w:b/>
+          <w:i/>
+          <w:sz w:val="28"/>
+        </w:rPr>
+        <w:t xml:space="preserve">User stories</w:t>
+      </w:r>
+    </w:p>
+    <w:p>
+      <w:pPr>
+        <w:spacing w:after="200" w:afterAutospacing="0"/>
+        <w:jc w:val="left"/>
+      </w:pPr>
+      <w:r>
+        <w:t xml:space="preserve">User story 1. Тестова користувацька історія</w:t>
+      </w:r>
+    </w:p>
+    <w:p>
+      <w:pPr>
+        <w:spacing w:after="200" w:afterAutospacing="0"/>
+        <w:jc w:val="left"/>
+      </w:pPr>
+      <w:r>
+        <w:rPr>
+          <w:sz w:val="28"/>
+        </w:rPr>
+        <w:t xml:space="preserve">As хтось 1 I want to щось 1 so that щось 1</w:t>
+      </w:r>
+    </w:p>
+    <w:p>
+      <w:pPr>
+        <w:spacing w:after="200" w:afterAutospacing="0"/>
+        <w:jc w:val="left"/>
+      </w:pPr>
+      <w:r>
+        <w:rPr>
+          <w:sz w:val="28"/>
+        </w:rPr>
+        <w:t xml:space="preserve">As хтось 2 I want to щось 2 so that щось 2</w:t>
+      </w:r>
+    </w:p>
+    <w:p>
+      <w:pPr>
+        <w:spacing w:after="200" w:afterAutospacing="0"/>
+        <w:jc w:val="left"/>
+      </w:pPr>
+      <w:r>
+        <w:rPr>
+          <w:sz w:val="28"/>
+        </w:rPr>
+        <w:t xml:space="preserve">As хтось 3 I want to щось 3 so that щось 3</w:t>
+      </w:r>
+    </w:p>
+    <w:p>
+      <w:pPr>
+        <w:spacing w:after="200" w:afterAutospacing="0"/>
+        <w:jc w:val="left"/>
+      </w:pPr>
+      <w:r>
+        <w:rPr>
+          <w:b/>
+          <w:i/>
+          <w:sz w:val="28"/>
+        </w:rPr>
+        <w:t xml:space="preserve">Acceptance criteria</w:t>
+      </w:r>
+    </w:p>
+    <w:p>
+      <w:pPr>
+        <w:spacing w:after="200" w:afterAutospacing="0"/>
+        <w:jc w:val="left"/>
+      </w:pPr>
+      <w:r>
+        <w:rPr>
+          <w:sz w:val="28"/>
+        </w:rPr>
+        <w:tab/>
+        <w:t xml:space="preserve">1. Given щось1 when щось1 then щось1</w:t>
+      </w:r>
+    </w:p>
+    <w:p>
+      <w:pPr>
+        <w:spacing w:after="200" w:afterAutospacing="0"/>
+        <w:jc w:val="left"/>
+      </w:pPr>
+      <w:r>
+        <w:rPr>
+          <w:sz w:val="28"/>
+        </w:rPr>
+        <w:tab/>
+        <w:t xml:space="preserve">2. Given щось 2 when щось 2 then щось 2</w:t>
+      </w:r>
+    </w:p>
+    <w:p>
+      <w:pPr>
+        <w:spacing w:after="200" w:afterAutospacing="0"/>
+        <w:jc w:val="left"/>
+      </w:pPr>
+      <w:r>
+        <w:rPr>
+          <w:sz w:val="28"/>
+        </w:rPr>
+        <w:tab/>
+        <w:t xml:space="preserve">3. Given щось 3 when щось 3 then щось 3</w:t>
+      </w:r>
+    </w:p>
+    <w:p>
+      <w:pPr>
+        <w:spacing w:after="200" w:afterAutospacing="0"/>
+        <w:jc w:val="left"/>
+      </w:pPr>
+      <w:r>
+        <w:t xml:space="preserve">User story 2. Тестова історія</w:t>
+      </w:r>
+    </w:p>
+    <w:p>
+      <w:pPr>
+        <w:spacing w:after="200" w:afterAutospacing="0"/>
+        <w:jc w:val="left"/>
+      </w:pPr>
+      <w:r>
+        <w:rPr>
+          <w:sz w:val="28"/>
+        </w:rPr>
+        <w:t xml:space="preserve">As хтось 1 I want to щось 1 so that щось 1</w:t>
+      </w:r>
+    </w:p>
+    <w:p>
+      <w:pPr>
+        <w:spacing w:after="200" w:afterAutospacing="0"/>
+        <w:jc w:val="left"/>
+      </w:pPr>
+      <w:r>
+        <w:rPr>
+          <w:sz w:val="28"/>
+        </w:rPr>
+        <w:t xml:space="preserve">As хтось 2 I want to щось 2 so that щось 2</w:t>
+      </w:r>
+    </w:p>
+    <w:p>
+      <w:pPr>
+        <w:spacing w:after="200" w:afterAutospacing="0"/>
+        <w:jc w:val="left"/>
+      </w:pPr>
+      <w:r>
+        <w:rPr>
+          <w:b/>
+          <w:i/>
+          <w:sz w:val="28"/>
+        </w:rPr>
+        <w:t xml:space="preserve">Acceptance criteria</w:t>
+      </w:r>
+    </w:p>
+    <w:p>
+      <w:pPr>
+        <w:spacing w:after="200" w:afterAutospacing="0"/>
+        <w:jc w:val="left"/>
+      </w:pPr>
+      <w:r>
+        <w:rPr>
+          <w:sz w:val="28"/>
+        </w:rPr>
+        <w:tab/>
+        <w:t xml:space="preserve">1. Given щось 1 when щось 1 then щось 1</w:t>
+      </w:r>
+    </w:p>
+    <w:p>
+      <w:pPr>
+        <w:spacing w:after="200" w:afterAutospacing="0"/>
+        <w:jc w:val="left"/>
+      </w:pPr>
+      <w:r>
+        <w:rPr>
+          <w:sz w:val="28"/>
+        </w:rPr>
+        <w:tab/>
+        <w:t xml:space="preserve">2. Given щось 2 when щось 2 then щось 2</w:t>
       </w:r>
     </w:p>
     <w:sectPr>

</xml_diff>